<commit_message>
Avance 1 del MLP
</commit_message>
<xml_diff>
--- a/Avance 1/Avance 1.docx
+++ b/Avance 1/Avance 1.docx
@@ -2,9 +2,26 @@
 <file path=word/document.xml><?xml version="1.0" encoding="utf-8"?>
 <w:document xmlns:wpc="http://schemas.microsoft.com/office/word/2010/wordprocessingCanvas" xmlns:mc="http://schemas.openxmlformats.org/markup-compatibility/2006" xmlns:o="urn:schemas-microsoft-com:office:office" xmlns:r="http://schemas.openxmlformats.org/officeDocument/2006/relationships" xmlns:m="http://schemas.openxmlformats.org/officeDocument/2006/math" xmlns:v="urn:schemas-microsoft-com:vml" xmlns:wp14="http://schemas.microsoft.com/office/word/2010/wordprocessingDrawing" xmlns:wp="http://schemas.openxmlformats.org/drawingml/2006/wordprocessingDrawing" xmlns:w10="urn:schemas-microsoft-com:office:word" xmlns:w="http://schemas.openxmlformats.org/wordprocessingml/2006/main" xmlns:w14="http://schemas.microsoft.com/office/word/2010/wordml" xmlns:w15="http://schemas.microsoft.com/office/word/2012/wordml" xmlns:wpg="http://schemas.microsoft.com/office/word/2010/wordprocessingGroup" xmlns:wpi="http://schemas.microsoft.com/office/word/2010/wordprocessingInk" xmlns:wne="http://schemas.microsoft.com/office/word/2006/wordml" xmlns:wps="http://schemas.microsoft.com/office/word/2010/wordprocessingShape" mc:Ignorable="w14 w15 wp14">
   <w:body>
+    <w:p>
+      <w:pPr>
+        <w:pStyle w:val="Sinespaciado"/>
+        <w:rPr>
+          <w:rFonts w:eastAsiaTheme="minorHAnsi"/>
+          <w:lang w:val="es-MX"/>
+        </w:rPr>
+      </w:pPr>
+      <w:r>
+        <w:rPr>
+          <w:rFonts w:eastAsiaTheme="minorHAnsi"/>
+          <w:lang w:val="es-MX"/>
+        </w:rPr>
+        <w:t>‘</w:t>
+      </w:r>
+    </w:p>
     <w:sdt>
       <w:sdtPr>
         <w:rPr>
+          <w:rFonts w:eastAsiaTheme="minorHAnsi"/>
           <w:lang w:val="es-MX"/>
         </w:rPr>
         <w:id w:val="1433927261"/>
@@ -13,11 +30,7 @@
           <w:docPartUnique/>
         </w:docPartObj>
       </w:sdtPr>
-      <w:sdtEndPr>
-        <w:rPr>
-          <w:rFonts w:eastAsiaTheme="minorHAnsi"/>
-        </w:rPr>
-      </w:sdtEndPr>
+      <w:sdtEndPr/>
       <w:sdtContent>
         <w:p>
           <w:pPr>
@@ -29,7 +42,6 @@
           <w:r>
             <w:rPr>
               <w:noProof/>
-              <w:lang w:val="es-MX"/>
             </w:rPr>
             <mc:AlternateContent>
               <mc:Choice Requires="wpg">
@@ -160,6 +172,7 @@
                                       <w:calendar w:val="gregorian"/>
                                     </w:date>
                                   </w:sdtPr>
+                                  <w:sdtEndPr/>
                                   <w:sdtContent>
                                     <w:p>
                                       <w:pPr>
@@ -3436,10 +3449,10 @@
                   </wp:anchor>
                 </w:drawing>
               </mc:Choice>
-              <mc:Fallback>
+              <mc:Fallback xmlns:w16se="http://schemas.microsoft.com/office/word/2015/wordml/symex" xmlns:cx="http://schemas.microsoft.com/office/drawing/2014/chartex">
                 <w:pict>
                   <v:group id="Grupo 2" o:spid="_x0000_s1026" style="position:absolute;margin-left:0;margin-top:0;width:172.8pt;height:718.55pt;z-index:-251657216;mso-width-percent:330;mso-height-percent:950;mso-left-percent:40;mso-position-horizontal-relative:page;mso-position-vertical:center;mso-position-vertical-relative:page;mso-width-percent:330;mso-height-percent:950;mso-left-percent:40" coordsize="21945,91257" o:gfxdata="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">
-                    <v:rect id="Rectángulo 3" o:spid="_x0000_s1027" style="position:absolute;width:1945;height:91257;visibility:visible;mso-wrap-style:square;v-text-anchor:middle" o:gfxdata="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" fillcolor="#44546a [3215]" stroked="f" strokeweight="1pt"/>
+                    <v:rect id="Rectángulo 3" o:spid="_x0000_s1027" style="position:absolute;width:1945;height:91257;visibility:visible;mso-wrap-style:square;v-text-anchor:middle" o:gfxdata="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" fillcolor="#44546a [3215]" stroked="f" strokeweight="1pt"/>
                     <v:shapetype id="_x0000_t15" coordsize="21600,21600" o:spt="15" adj="16200" path="m@0,l,,,21600@0,21600,21600,10800xe">
                       <v:stroke joinstyle="miter"/>
                       <v:formulas>
@@ -3451,7 +3464,7 @@
                         <v:h position="#0,topLeft" xrange="0,21600"/>
                       </v:handles>
                     </v:shapetype>
-                    <v:shape id="Pentágono 4" o:spid="_x0000_s1028" type="#_x0000_t15" style="position:absolute;top:14668;width:21945;height:5521;visibility:visible;mso-wrap-style:square;v-text-anchor:middle" o:gfxdata="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" adj="18883" fillcolor="#5b9bd5 [3204]" stroked="f" strokeweight="1pt">
+                    <v:shape id="Pentágono 4" o:spid="_x0000_s1028" type="#_x0000_t15" style="position:absolute;top:14668;width:21945;height:5521;visibility:visible;mso-wrap-style:square;v-text-anchor:middle" o:gfxdata="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" adj="18883" fillcolor="#5b9bd5 [3204]" stroked="f" strokeweight="1pt">
                       <v:textbox inset=",0,14.4pt,0">
                         <w:txbxContent>
                           <w:sdt>
@@ -3472,6 +3485,7 @@
                                 <w:calendar w:val="gregorian"/>
                               </w:date>
                             </w:sdtPr>
+                            <w:sdtEndPr/>
                             <w:sdtContent>
                               <w:p>
                                 <w:pPr>
@@ -3497,99 +3511,99 @@
                         </w:txbxContent>
                       </v:textbox>
                     </v:shape>
-                    <v:group id="Grupo 5" o:spid="_x0000_s1029" style="position:absolute;left:762;top:42100;width:20574;height:49103" coordorigin="806,42118" coordsize="13062,31210" o:gfxdata="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">
-                      <v:group id="Grupo 6" o:spid="_x0000_s1030" style="position:absolute;left:1410;top:42118;width:10478;height:31210" coordorigin="1410,42118" coordsize="10477,31210" o:gfxdata="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">
+                    <v:group id="Grupo 5" o:spid="_x0000_s1029" style="position:absolute;left:762;top:42100;width:20574;height:49103" coordorigin="806,42118" coordsize="13062,31210" o:gfxdata="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">
+                      <v:group id="Grupo 6" o:spid="_x0000_s1030" style="position:absolute;left:1410;top:42118;width:10478;height:31210" coordorigin="1410,42118" coordsize="10477,31210" o:gfxdata="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">
                         <o:lock v:ext="edit" aspectratio="t"/>
-                        <v:shape id="Forma libre 20" o:spid="_x0000_s1031" style="position:absolute;left:3696;top:62168;width:1937;height:6985;visibility:visible;mso-wrap-style:square;v-text-anchor:top" coordsize="122,440" o:gfxdata="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" path="m,l39,152,84,304r38,113l122,440,76,306,39,180,6,53,,xe" fillcolor="#44546a [3215]" strokecolor="#44546a [3215]" strokeweight="0">
+                        <v:shape id="Forma libre 20" o:spid="_x0000_s1031" style="position:absolute;left:3696;top:62168;width:1937;height:6985;visibility:visible;mso-wrap-style:square;v-text-anchor:top" coordsize="122,440" o:gfxdata="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" path="m,l39,152,84,304r38,113l122,440,76,306,39,180,6,53,,xe" fillcolor="#44546a [3215]" strokecolor="#44546a [3215]" strokeweight="0">
                           <v:path arrowok="t" o:connecttype="custom" o:connectlocs="0,0;61913,241300;133350,482600;193675,661988;193675,698500;120650,485775;61913,285750;9525,84138;0,0" o:connectangles="0,0,0,0,0,0,0,0,0"/>
                         </v:shape>
-                        <v:shape id="Forma libre 21" o:spid="_x0000_s1032" style="position:absolute;left:5728;top:69058;width:1842;height:4270;visibility:visible;mso-wrap-style:square;v-text-anchor:top" coordsize="116,269" o:gfxdata="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" path="m,l8,19,37,93r30,74l116,269r-8,l60,169,30,98,1,25,,xe" fillcolor="#44546a [3215]" strokecolor="#44546a [3215]" strokeweight="0">
+                        <v:shape id="Forma libre 21" o:spid="_x0000_s1032" style="position:absolute;left:5728;top:69058;width:1842;height:4270;visibility:visible;mso-wrap-style:square;v-text-anchor:top" coordsize="116,269" o:gfxdata="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" path="m,l8,19,37,93r30,74l116,269r-8,l60,169,30,98,1,25,,xe" fillcolor="#44546a [3215]" strokecolor="#44546a [3215]" strokeweight="0">
                           <v:path arrowok="t" o:connecttype="custom" o:connectlocs="0,0;12700,30163;58738,147638;106363,265113;184150,427038;171450,427038;95250,268288;47625,155575;1588,39688;0,0" o:connectangles="0,0,0,0,0,0,0,0,0,0"/>
                         </v:shape>
-                        <v:shape id="Forma libre 22" o:spid="_x0000_s1033" style="position:absolute;left:1410;top:42118;width:2223;height:20193;visibility:visible;mso-wrap-style:square;v-text-anchor:top" coordsize="140,1272" o:gfxdata="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" path="m,l,,1,79r2,80l12,317,23,476,39,634,58,792,83,948r24,138l135,1223r5,49l138,1262,105,1106,77,949,53,792,35,634,20,476,9,317,2,159,,79,,xe" fillcolor="#44546a [3215]" strokecolor="#44546a [3215]" strokeweight="0">
+                        <v:shape id="Forma libre 22" o:spid="_x0000_s1033" style="position:absolute;left:1410;top:42118;width:2223;height:20193;visibility:visible;mso-wrap-style:square;v-text-anchor:top" coordsize="140,1272" o:gfxdata="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" path="m,l,,1,79r2,80l12,317,23,476,39,634,58,792,83,948r24,138l135,1223r5,49l138,1262,105,1106,77,949,53,792,35,634,20,476,9,317,2,159,,79,,xe" fillcolor="#44546a [3215]" strokecolor="#44546a [3215]" strokeweight="0">
                           <v:path arrowok="t" o:connecttype="custom" o:connectlocs="0,0;0,0;1588,125413;4763,252413;19050,503238;36513,755650;61913,1006475;92075,1257300;131763,1504950;169863,1724025;214313,1941513;222250,2019300;219075,2003425;166688,1755775;122238,1506538;84138,1257300;55563,1006475;31750,755650;14288,503238;3175,252413;0,125413;0,0" o:connectangles="0,0,0,0,0,0,0,0,0,0,0,0,0,0,0,0,0,0,0,0,0,0"/>
                         </v:shape>
-                        <v:shape id="Forma libre 23" o:spid="_x0000_s1034" style="position:absolute;left:3410;top:48611;width:715;height:13557;visibility:visible;mso-wrap-style:square;v-text-anchor:top" coordsize="45,854" o:gfxdata="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" path="m45,r,l35,66r-9,67l14,267,6,401,3,534,6,669r8,134l18,854r,-3l9,814,8,803,1,669,,534,3,401,12,267,25,132,34,66,45,xe" fillcolor="#44546a [3215]" strokecolor="#44546a [3215]" strokeweight="0">
+                        <v:shape id="Forma libre 23" o:spid="_x0000_s1034" style="position:absolute;left:3410;top:48611;width:715;height:13557;visibility:visible;mso-wrap-style:square;v-text-anchor:top" coordsize="45,854" o:gfxdata="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" path="m45,r,l35,66r-9,67l14,267,6,401,3,534,6,669r8,134l18,854r,-3l9,814,8,803,1,669,,534,3,401,12,267,25,132,34,66,45,xe" fillcolor="#44546a [3215]" strokecolor="#44546a [3215]" strokeweight="0">
                           <v:path arrowok="t" o:connecttype="custom" o:connectlocs="71438,0;71438,0;55563,104775;41275,211138;22225,423863;9525,636588;4763,847725;9525,1062038;22225,1274763;28575,1355725;28575,1350963;14288,1292225;12700,1274763;1588,1062038;0,847725;4763,636588;19050,423863;39688,209550;53975,104775;71438,0" o:connectangles="0,0,0,0,0,0,0,0,0,0,0,0,0,0,0,0,0,0,0,0"/>
                         </v:shape>
-                        <v:shape id="Forma libre 24" o:spid="_x0000_s1035" style="position:absolute;left:3633;top:62311;width:2444;height:9985;visibility:visible;mso-wrap-style:square;v-text-anchor:top" coordsize="154,629" o:gfxdata="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" path="m,l10,44r11,82l34,207r19,86l75,380r25,86l120,521r21,55l152,618r2,11l140,595,115,532,93,468,67,383,47,295,28,207,12,104,,xe" fillcolor="#44546a [3215]" strokecolor="#44546a [3215]" strokeweight="0">
+                        <v:shape id="Forma libre 24" o:spid="_x0000_s1035" style="position:absolute;left:3633;top:62311;width:2444;height:9985;visibility:visible;mso-wrap-style:square;v-text-anchor:top" coordsize="154,629" o:gfxdata="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" path="m,l10,44r11,82l34,207r19,86l75,380r25,86l120,521r21,55l152,618r2,11l140,595,115,532,93,468,67,383,47,295,28,207,12,104,,xe" fillcolor="#44546a [3215]" strokecolor="#44546a [3215]" strokeweight="0">
                           <v:path arrowok="t" o:connecttype="custom" o:connectlocs="0,0;15875,69850;33338,200025;53975,328613;84138,465138;119063,603250;158750,739775;190500,827088;223838,914400;241300,981075;244475,998538;222250,944563;182563,844550;147638,742950;106363,608013;74613,468313;44450,328613;19050,165100;0,0" o:connectangles="0,0,0,0,0,0,0,0,0,0,0,0,0,0,0,0,0,0,0"/>
                         </v:shape>
-                        <v:shape id="Forma libre 25" o:spid="_x0000_s1036" style="position:absolute;left:6204;top:72233;width:524;height:1095;visibility:visible;mso-wrap-style:square;v-text-anchor:top" coordsize="33,69" o:gfxdata="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" path="m,l33,69r-9,l12,35,,xe" fillcolor="#44546a [3215]" strokecolor="#44546a [3215]" strokeweight="0">
+                        <v:shape id="Forma libre 25" o:spid="_x0000_s1036" style="position:absolute;left:6204;top:72233;width:524;height:1095;visibility:visible;mso-wrap-style:square;v-text-anchor:top" coordsize="33,69" o:gfxdata="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" path="m,l33,69r-9,l12,35,,xe" fillcolor="#44546a [3215]" strokecolor="#44546a [3215]" strokeweight="0">
                           <v:path arrowok="t" o:connecttype="custom" o:connectlocs="0,0;52388,109538;38100,109538;19050,55563;0,0" o:connectangles="0,0,0,0,0"/>
                         </v:shape>
-                        <v:shape id="Forma libre 26" o:spid="_x0000_s1037" style="position:absolute;left:3553;top:61533;width:238;height:1476;visibility:visible;mso-wrap-style:square;v-text-anchor:top" coordsize="15,93" o:gfxdata="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" path="m,l9,37r,3l15,93,5,49,,xe" fillcolor="#44546a [3215]" strokecolor="#44546a [3215]" strokeweight="0">
+                        <v:shape id="Forma libre 26" o:spid="_x0000_s1037" style="position:absolute;left:3553;top:61533;width:238;height:1476;visibility:visible;mso-wrap-style:square;v-text-anchor:top" coordsize="15,93" o:gfxdata="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" path="m,l9,37r,3l15,93,5,49,,xe" fillcolor="#44546a [3215]" strokecolor="#44546a [3215]" strokeweight="0">
                           <v:path arrowok="t" o:connecttype="custom" o:connectlocs="0,0;14288,58738;14288,63500;23813,147638;7938,77788;0,0" o:connectangles="0,0,0,0,0,0"/>
                         </v:shape>
-                        <v:shape id="Forma libre 27" o:spid="_x0000_s1038" style="position:absolute;left:5633;top:56897;width:6255;height:12161;visibility:visible;mso-wrap-style:square;v-text-anchor:top" coordsize="394,766" o:gfxdata="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" path="m394,r,l356,38,319,77r-35,40l249,160r-42,58l168,276r-37,63l98,402,69,467,45,535,26,604,14,673,7,746,6,766,,749r1,-5l7,673,21,603,40,533,65,466,94,400r33,-64l164,275r40,-60l248,158r34,-42l318,76,354,37,394,xe" fillcolor="#44546a [3215]" strokecolor="#44546a [3215]" strokeweight="0">
+                        <v:shape id="Forma libre 27" o:spid="_x0000_s1038" style="position:absolute;left:5633;top:56897;width:6255;height:12161;visibility:visible;mso-wrap-style:square;v-text-anchor:top" coordsize="394,766" o:gfxdata="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" path="m394,r,l356,38,319,77r-35,40l249,160r-42,58l168,276r-37,63l98,402,69,467,45,535,26,604,14,673,7,746,6,766,,749r1,-5l7,673,21,603,40,533,65,466,94,400r33,-64l164,275r40,-60l248,158r34,-42l318,76,354,37,394,xe" fillcolor="#44546a [3215]" strokecolor="#44546a [3215]" strokeweight="0">
                           <v:path arrowok="t" o:connecttype="custom" o:connectlocs="625475,0;625475,0;565150,60325;506413,122238;450850,185738;395288,254000;328613,346075;266700,438150;207963,538163;155575,638175;109538,741363;71438,849313;41275,958850;22225,1068388;11113,1184275;9525,1216025;0,1189038;1588,1181100;11113,1068388;33338,957263;63500,846138;103188,739775;149225,635000;201613,533400;260350,436563;323850,341313;393700,250825;447675,184150;504825,120650;561975,58738;625475,0" o:connectangles="0,0,0,0,0,0,0,0,0,0,0,0,0,0,0,0,0,0,0,0,0,0,0,0,0,0,0,0,0,0,0"/>
                         </v:shape>
-                        <v:shape id="Forma libre 28" o:spid="_x0000_s1039" style="position:absolute;left:5633;top:69153;width:571;height:3080;visibility:visible;mso-wrap-style:square;v-text-anchor:top" coordsize="36,194" o:gfxdata="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" path="m,l6,16r1,3l11,80r9,52l33,185r3,9l21,161,15,145,5,81,1,41,,xe" fillcolor="#44546a [3215]" strokecolor="#44546a [3215]" strokeweight="0">
+                        <v:shape id="Forma libre 28" o:spid="_x0000_s1039" style="position:absolute;left:5633;top:69153;width:571;height:3080;visibility:visible;mso-wrap-style:square;v-text-anchor:top" coordsize="36,194" o:gfxdata="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" path="m,l6,16r1,3l11,80r9,52l33,185r3,9l21,161,15,145,5,81,1,41,,xe" fillcolor="#44546a [3215]" strokecolor="#44546a [3215]" strokeweight="0">
                           <v:path arrowok="t" o:connecttype="custom" o:connectlocs="0,0;9525,25400;11113,30163;17463,127000;31750,209550;52388,293688;57150,307975;33338,255588;23813,230188;7938,128588;1588,65088;0,0" o:connectangles="0,0,0,0,0,0,0,0,0,0,0,0"/>
                         </v:shape>
-                        <v:shape id="Forma libre 29" o:spid="_x0000_s1040" style="position:absolute;left:6077;top:72296;width:493;height:1032;visibility:visible;mso-wrap-style:square;v-text-anchor:top" coordsize="31,65" o:gfxdata="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" path="m,l31,65r-8,l,xe" fillcolor="#44546a [3215]" strokecolor="#44546a [3215]" strokeweight="0">
+                        <v:shape id="Forma libre 29" o:spid="_x0000_s1040" style="position:absolute;left:6077;top:72296;width:493;height:1032;visibility:visible;mso-wrap-style:square;v-text-anchor:top" coordsize="31,65" o:gfxdata="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" path="m,l31,65r-8,l,xe" fillcolor="#44546a [3215]" strokecolor="#44546a [3215]" strokeweight="0">
                           <v:path arrowok="t" o:connecttype="custom" o:connectlocs="0,0;49213,103188;36513,103188;0,0" o:connectangles="0,0,0,0"/>
                         </v:shape>
-                        <v:shape id="Forma libre 30" o:spid="_x0000_s1041" style="position:absolute;left:5633;top:68788;width:111;height:666;visibility:visible;mso-wrap-style:square;v-text-anchor:top" coordsize="7,42" o:gfxdata="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" path="m,l6,17,7,42,6,39,,23,,xe" fillcolor="#44546a [3215]" strokecolor="#44546a [3215]" strokeweight="0">
+                        <v:shape id="Forma libre 30" o:spid="_x0000_s1041" style="position:absolute;left:5633;top:68788;width:111;height:666;visibility:visible;mso-wrap-style:square;v-text-anchor:top" coordsize="7,42" o:gfxdata="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" path="m,l6,17,7,42,6,39,,23,,xe" fillcolor="#44546a [3215]" strokecolor="#44546a [3215]" strokeweight="0">
                           <v:path arrowok="t" o:connecttype="custom" o:connectlocs="0,0;9525,26988;11113,66675;9525,61913;0,36513;0,0" o:connectangles="0,0,0,0,0,0"/>
                         </v:shape>
-                        <v:shape id="Forma libre 31" o:spid="_x0000_s1042" style="position:absolute;left:5871;top:71455;width:714;height:1873;visibility:visible;mso-wrap-style:square;v-text-anchor:top" coordsize="45,118" o:gfxdata="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" path="m,l6,16,21,49,33,84r12,34l44,118,13,53,11,42,,xe" fillcolor="#44546a [3215]" strokecolor="#44546a [3215]" strokeweight="0">
+                        <v:shape id="Forma libre 31" o:spid="_x0000_s1042" style="position:absolute;left:5871;top:71455;width:714;height:1873;visibility:visible;mso-wrap-style:square;v-text-anchor:top" coordsize="45,118" o:gfxdata="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" path="m,l6,16,21,49,33,84r12,34l44,118,13,53,11,42,,xe" fillcolor="#44546a [3215]" strokecolor="#44546a [3215]" strokeweight="0">
                           <v:path arrowok="t" o:connecttype="custom" o:connectlocs="0,0;9525,25400;33338,77788;52388,133350;71438,187325;69850,187325;20638,84138;17463,66675;0,0" o:connectangles="0,0,0,0,0,0,0,0,0"/>
                         </v:shape>
                       </v:group>
-                      <v:group id="Grupo 7" o:spid="_x0000_s1043" style="position:absolute;left:806;top:48269;width:13063;height:25059" coordorigin="806,46499" coordsize="8747,16779" o:gfxdata="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">
+                      <v:group id="Grupo 7" o:spid="_x0000_s1043" style="position:absolute;left:806;top:48269;width:13063;height:25059" coordorigin="806,46499" coordsize="8747,16779" o:gfxdata="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">
                         <o:lock v:ext="edit" aspectratio="t"/>
-                        <v:shape id="Forma libre 8" o:spid="_x0000_s1044" style="position:absolute;left:1187;top:51897;width:1984;height:7143;visibility:visible;mso-wrap-style:square;v-text-anchor:top" coordsize="125,450" o:gfxdata="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" path="m,l41,155,86,309r39,116l125,450,79,311,41,183,7,54,,xe" fillcolor="#44546a [3215]" strokecolor="#44546a [3215]" strokeweight="0">
+                        <v:shape id="Forma libre 8" o:spid="_x0000_s1044" style="position:absolute;left:1187;top:51897;width:1984;height:7143;visibility:visible;mso-wrap-style:square;v-text-anchor:top" coordsize="125,450" o:gfxdata="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" path="m,l41,155,86,309r39,116l125,450,79,311,41,183,7,54,,xe" fillcolor="#44546a [3215]" strokecolor="#44546a [3215]" strokeweight="0">
                           <v:fill opacity="13107f"/>
                           <v:stroke opacity="13107f"/>
                           <v:path arrowok="t" o:connecttype="custom" o:connectlocs="0,0;65088,246063;136525,490538;198438,674688;198438,714375;125413,493713;65088,290513;11113,85725;0,0" o:connectangles="0,0,0,0,0,0,0,0,0"/>
                         </v:shape>
-                        <v:shape id="Forma libre 9" o:spid="_x0000_s1045" style="position:absolute;left:3282;top:58913;width:1874;height:4366;visibility:visible;mso-wrap-style:square;v-text-anchor:top" coordsize="118,275" o:gfxdata="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" path="m,l8,20,37,96r32,74l118,275r-9,l61,174,30,100,,26,,xe" fillcolor="#44546a [3215]" strokecolor="#44546a [3215]" strokeweight="0">
+                        <v:shape id="Forma libre 9" o:spid="_x0000_s1045" style="position:absolute;left:3282;top:58913;width:1874;height:4366;visibility:visible;mso-wrap-style:square;v-text-anchor:top" coordsize="118,275" o:gfxdata="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" path="m,l8,20,37,96r32,74l118,275r-9,l61,174,30,100,,26,,xe" fillcolor="#44546a [3215]" strokecolor="#44546a [3215]" strokeweight="0">
                           <v:fill opacity="13107f"/>
                           <v:stroke opacity="13107f"/>
                           <v:path arrowok="t" o:connecttype="custom" o:connectlocs="0,0;12700,31750;58738,152400;109538,269875;187325,436563;173038,436563;96838,276225;47625,158750;0,41275;0,0" o:connectangles="0,0,0,0,0,0,0,0,0,0"/>
                         </v:shape>
-                        <v:shape id="Forma libre 10" o:spid="_x0000_s1046" style="position:absolute;left:806;top:50103;width:317;height:1921;visibility:visible;mso-wrap-style:square;v-text-anchor:top" coordsize="20,121" o:gfxdata="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" path="m,l16,72r4,49l18,112,,31,,xe" fillcolor="#44546a [3215]" strokecolor="#44546a [3215]" strokeweight="0">
+                        <v:shape id="Forma libre 10" o:spid="_x0000_s1046" style="position:absolute;left:806;top:50103;width:317;height:1921;visibility:visible;mso-wrap-style:square;v-text-anchor:top" coordsize="20,121" o:gfxdata="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" path="m,l16,72r4,49l18,112,,31,,xe" fillcolor="#44546a [3215]" strokecolor="#44546a [3215]" strokeweight="0">
                           <v:fill opacity="13107f"/>
                           <v:stroke opacity="13107f"/>
                           <v:path arrowok="t" o:connecttype="custom" o:connectlocs="0,0;25400,114300;31750,192088;28575,177800;0,49213;0,0" o:connectangles="0,0,0,0,0,0"/>
                         </v:shape>
-                        <v:shape id="Forma libre 12" o:spid="_x0000_s1047" style="position:absolute;left:1123;top:52024;width:2509;height:10207;visibility:visible;mso-wrap-style:square;v-text-anchor:top" coordsize="158,643" o:gfxdata="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" path="m,l11,46r11,83l36,211r19,90l76,389r27,87l123,533r21,55l155,632r3,11l142,608,118,544,95,478,69,391,47,302,29,212,13,107,,xe" fillcolor="#44546a [3215]" strokecolor="#44546a [3215]" strokeweight="0">
+                        <v:shape id="Forma libre 12" o:spid="_x0000_s1047" style="position:absolute;left:1123;top:52024;width:2509;height:10207;visibility:visible;mso-wrap-style:square;v-text-anchor:top" coordsize="158,643" o:gfxdata="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" path="m,l11,46r11,83l36,211r19,90l76,389r27,87l123,533r21,55l155,632r3,11l142,608,118,544,95,478,69,391,47,302,29,212,13,107,,xe" fillcolor="#44546a [3215]" strokecolor="#44546a [3215]" strokeweight="0">
                           <v:fill opacity="13107f"/>
                           <v:stroke opacity="13107f"/>
                           <v:path arrowok="t" o:connecttype="custom" o:connectlocs="0,0;17463,73025;34925,204788;57150,334963;87313,477838;120650,617538;163513,755650;195263,846138;228600,933450;246063,1003300;250825,1020763;225425,965200;187325,863600;150813,758825;109538,620713;74613,479425;46038,336550;20638,169863;0,0" o:connectangles="0,0,0,0,0,0,0,0,0,0,0,0,0,0,0,0,0,0,0"/>
                         </v:shape>
-                        <v:shape id="Forma libre 13" o:spid="_x0000_s1048" style="position:absolute;left:3759;top:62152;width:524;height:1127;visibility:visible;mso-wrap-style:square;v-text-anchor:top" coordsize="33,71" o:gfxdata="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" path="m,l33,71r-9,l11,36,,xe" fillcolor="#44546a [3215]" strokecolor="#44546a [3215]" strokeweight="0">
+                        <v:shape id="Forma libre 13" o:spid="_x0000_s1048" style="position:absolute;left:3759;top:62152;width:524;height:1127;visibility:visible;mso-wrap-style:square;v-text-anchor:top" coordsize="33,71" o:gfxdata="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" path="m,l33,71r-9,l11,36,,xe" fillcolor="#44546a [3215]" strokecolor="#44546a [3215]" strokeweight="0">
                           <v:fill opacity="13107f"/>
                           <v:stroke opacity="13107f"/>
                           <v:path arrowok="t" o:connecttype="custom" o:connectlocs="0,0;52388,112713;38100,112713;17463,57150;0,0" o:connectangles="0,0,0,0,0"/>
                         </v:shape>
-                        <v:shape id="Forma libre 14" o:spid="_x0000_s1049" style="position:absolute;left:1060;top:51246;width:238;height:1508;visibility:visible;mso-wrap-style:square;v-text-anchor:top" coordsize="15,95" o:gfxdata="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" path="m,l8,37r,4l15,95,4,49,,xe" fillcolor="#44546a [3215]" strokecolor="#44546a [3215]" strokeweight="0">
+                        <v:shape id="Forma libre 14" o:spid="_x0000_s1049" style="position:absolute;left:1060;top:51246;width:238;height:1508;visibility:visible;mso-wrap-style:square;v-text-anchor:top" coordsize="15,95" o:gfxdata="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" path="m,l8,37r,4l15,95,4,49,,xe" fillcolor="#44546a [3215]" strokecolor="#44546a [3215]" strokeweight="0">
                           <v:fill opacity="13107f"/>
                           <v:stroke opacity="13107f"/>
                           <v:path arrowok="t" o:connecttype="custom" o:connectlocs="0,0;12700,58738;12700,65088;23813,150813;6350,77788;0,0" o:connectangles="0,0,0,0,0,0"/>
                         </v:shape>
-                        <v:shape id="Forma libre 15" o:spid="_x0000_s1050" style="position:absolute;left:3171;top:46499;width:6382;height:12414;visibility:visible;mso-wrap-style:square;v-text-anchor:top" coordsize="402,782" o:gfxdata="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" path="m402,r,1l363,39,325,79r-35,42l255,164r-44,58l171,284r-38,62l100,411,71,478,45,546,27,617,13,689,7,761r,21l,765r1,-4l7,688,21,616,40,545,66,475,95,409r35,-66l167,281r42,-61l253,163r34,-43l324,78,362,38,402,xe" fillcolor="#44546a [3215]" strokecolor="#44546a [3215]" strokeweight="0">
+                        <v:shape id="Forma libre 15" o:spid="_x0000_s1050" style="position:absolute;left:3171;top:46499;width:6382;height:12414;visibility:visible;mso-wrap-style:square;v-text-anchor:top" coordsize="402,782" o:gfxdata="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" path="m402,r,1l363,39,325,79r-35,42l255,164r-44,58l171,284r-38,62l100,411,71,478,45,546,27,617,13,689,7,761r,21l,765r1,-4l7,688,21,616,40,545,66,475,95,409r35,-66l167,281r42,-61l253,163r34,-43l324,78,362,38,402,xe" fillcolor="#44546a [3215]" strokecolor="#44546a [3215]" strokeweight="0">
                           <v:fill opacity="13107f"/>
                           <v:stroke opacity="13107f"/>
                           <v:path arrowok="t" o:connecttype="custom" o:connectlocs="638175,0;638175,1588;576263,61913;515938,125413;460375,192088;404813,260350;334963,352425;271463,450850;211138,549275;158750,652463;112713,758825;71438,866775;42863,979488;20638,1093788;11113,1208088;11113,1241425;0,1214438;1588,1208088;11113,1092200;33338,977900;63500,865188;104775,754063;150813,649288;206375,544513;265113,446088;331788,349250;401638,258763;455613,190500;514350,123825;574675,60325;638175,0" o:connectangles="0,0,0,0,0,0,0,0,0,0,0,0,0,0,0,0,0,0,0,0,0,0,0,0,0,0,0,0,0,0,0"/>
                         </v:shape>
-                        <v:shape id="Forma libre 16" o:spid="_x0000_s1051" style="position:absolute;left:3171;top:59040;width:588;height:3112;visibility:visible;mso-wrap-style:square;v-text-anchor:top" coordsize="37,196" o:gfxdata="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" path="m,l6,15r1,3l12,80r9,54l33,188r4,8l22,162,15,146,5,81,1,40,,xe" fillcolor="#44546a [3215]" strokecolor="#44546a [3215]" strokeweight="0">
+                        <v:shape id="Forma libre 16" o:spid="_x0000_s1051" style="position:absolute;left:3171;top:59040;width:588;height:3112;visibility:visible;mso-wrap-style:square;v-text-anchor:top" coordsize="37,196" o:gfxdata="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" path="m,l6,15r1,3l12,80r9,54l33,188r4,8l22,162,15,146,5,81,1,40,,xe" fillcolor="#44546a [3215]" strokecolor="#44546a [3215]" strokeweight="0">
                           <v:fill opacity="13107f"/>
                           <v:stroke opacity="13107f"/>
                           <v:path arrowok="t" o:connecttype="custom" o:connectlocs="0,0;9525,23813;11113,28575;19050,127000;33338,212725;52388,298450;58738,311150;34925,257175;23813,231775;7938,128588;1588,63500;0,0" o:connectangles="0,0,0,0,0,0,0,0,0,0,0,0"/>
                         </v:shape>
-                        <v:shape id="Forma libre 17" o:spid="_x0000_s1052" style="position:absolute;left:3632;top:62231;width:492;height:1048;visibility:visible;mso-wrap-style:square;v-text-anchor:top" coordsize="31,66" o:gfxdata="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" path="m,l31,66r-7,l,xe" fillcolor="#44546a [3215]" strokecolor="#44546a [3215]" strokeweight="0">
+                        <v:shape id="Forma libre 17" o:spid="_x0000_s1052" style="position:absolute;left:3632;top:62231;width:492;height:1048;visibility:visible;mso-wrap-style:square;v-text-anchor:top" coordsize="31,66" o:gfxdata="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" path="m,l31,66r-7,l,xe" fillcolor="#44546a [3215]" strokecolor="#44546a [3215]" strokeweight="0">
                           <v:fill opacity="13107f"/>
                           <v:stroke opacity="13107f"/>
                           <v:path arrowok="t" o:connecttype="custom" o:connectlocs="0,0;49213,104775;38100,104775;0,0" o:connectangles="0,0,0,0"/>
                         </v:shape>
-                        <v:shape id="Forma libre 18" o:spid="_x0000_s1053" style="position:absolute;left:3171;top:58644;width:111;height:682;visibility:visible;mso-wrap-style:square;v-text-anchor:top" coordsize="7,43" o:gfxdata="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" path="m,l7,17r,26l6,40,,25,,xe" fillcolor="#44546a [3215]" strokecolor="#44546a [3215]" strokeweight="0">
+                        <v:shape id="Forma libre 18" o:spid="_x0000_s1053" style="position:absolute;left:3171;top:58644;width:111;height:682;visibility:visible;mso-wrap-style:square;v-text-anchor:top" coordsize="7,43" o:gfxdata="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" path="m,l7,17r,26l6,40,,25,,xe" fillcolor="#44546a [3215]" strokecolor="#44546a [3215]" strokeweight="0">
                           <v:fill opacity="13107f"/>
                           <v:stroke opacity="13107f"/>
                           <v:path arrowok="t" o:connecttype="custom" o:connectlocs="0,0;11113,26988;11113,68263;9525,63500;0,39688;0,0" o:connectangles="0,0,0,0,0,0"/>
                         </v:shape>
-                        <v:shape id="Forma libre 19" o:spid="_x0000_s1054" style="position:absolute;left:3409;top:61358;width:731;height:1921;visibility:visible;mso-wrap-style:square;v-text-anchor:top" coordsize="46,121" o:gfxdata="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" path="m,l7,16,22,50,33,86r13,35l45,121,14,55,11,44,,xe" fillcolor="#44546a [3215]" strokecolor="#44546a [3215]" strokeweight="0">
+                        <v:shape id="Forma libre 19" o:spid="_x0000_s1054" style="position:absolute;left:3409;top:61358;width:731;height:1921;visibility:visible;mso-wrap-style:square;v-text-anchor:top" coordsize="46,121" o:gfxdata="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" path="m,l7,16,22,50,33,86r13,35l45,121,14,55,11,44,,xe" fillcolor="#44546a [3215]" strokecolor="#44546a [3215]" strokeweight="0">
                           <v:fill opacity="13107f"/>
                           <v:stroke opacity="13107f"/>
                           <v:path arrowok="t" o:connecttype="custom" o:connectlocs="0,0;11113,25400;34925,79375;52388,136525;73025,192088;71438,192088;22225,87313;17463,69850;0,0" o:connectangles="0,0,0,0,0,0,0,0,0"/>
@@ -3605,7 +3619,6 @@
           <w:r>
             <w:rPr>
               <w:noProof/>
-              <w:lang w:val="es-MX"/>
             </w:rPr>
             <mc:AlternateContent>
               <mc:Choice Requires="wps">
@@ -3699,6 +3712,7 @@
                                     <w:dataBinding w:prefixMappings="xmlns:ns0='http://purl.org/dc/elements/1.1/' xmlns:ns1='http://schemas.openxmlformats.org/package/2006/metadata/core-properties' " w:xpath="/ns1:coreProperties[1]/ns0:creator[1]" w:storeItemID="{6C3C8BC8-F283-45AE-878A-BAB7291924A1}"/>
                                     <w:text/>
                                   </w:sdtPr>
+                                  <w:sdtEndPr/>
                                   <w:sdtContent>
                                     <w:r>
                                       <w:rPr>
@@ -3763,6 +3777,7 @@
                                     <w:dataBinding w:prefixMappings="xmlns:ns0='http://schemas.openxmlformats.org/officeDocument/2006/extended-properties' " w:xpath="/ns0:Properties[1]/ns0:Company[1]" w:storeItemID="{6668398D-A668-4E3E-A5EB-62B293D839F1}"/>
                                     <w:text/>
                                   </w:sdtPr>
+                                  <w:sdtEndPr/>
                                   <w:sdtContent>
                                     <w:r>
                                       <w:rPr>
@@ -3796,7 +3811,7 @@
                   </wp:anchor>
                 </w:drawing>
               </mc:Choice>
-              <mc:Fallback>
+              <mc:Fallback xmlns:w16se="http://schemas.microsoft.com/office/word/2015/wordml/symex" xmlns:cx="http://schemas.microsoft.com/office/drawing/2014/chartex">
                 <w:pict>
                   <v:shapetype id="_x0000_t202" coordsize="21600,21600" o:spt="202" path="m,l,21600r21600,l21600,xe">
                     <v:stroke joinstyle="miter"/>
@@ -3829,6 +3844,7 @@
                               <w:dataBinding w:prefixMappings="xmlns:ns0='http://purl.org/dc/elements/1.1/' xmlns:ns1='http://schemas.openxmlformats.org/package/2006/metadata/core-properties' " w:xpath="/ns1:coreProperties[1]/ns0:creator[1]" w:storeItemID="{6C3C8BC8-F283-45AE-878A-BAB7291924A1}"/>
                               <w:text/>
                             </w:sdtPr>
+                            <w:sdtEndPr/>
                             <w:sdtContent>
                               <w:r>
                                 <w:rPr>
@@ -3893,6 +3909,7 @@
                               <w:dataBinding w:prefixMappings="xmlns:ns0='http://schemas.openxmlformats.org/officeDocument/2006/extended-properties' " w:xpath="/ns0:Properties[1]/ns0:Company[1]" w:storeItemID="{6668398D-A668-4E3E-A5EB-62B293D839F1}"/>
                               <w:text/>
                             </w:sdtPr>
+                            <w:sdtEndPr/>
                             <w:sdtContent>
                               <w:r>
                                 <w:rPr>
@@ -3917,7 +3934,6 @@
           <w:r>
             <w:rPr>
               <w:noProof/>
-              <w:lang w:val="es-MX"/>
             </w:rPr>
             <mc:AlternateContent>
               <mc:Choice Requires="wps">
@@ -4011,6 +4027,7 @@
                                     <w:dataBinding w:prefixMappings="xmlns:ns0='http://purl.org/dc/elements/1.1/' xmlns:ns1='http://schemas.openxmlformats.org/package/2006/metadata/core-properties' " w:xpath="/ns1:coreProperties[1]/ns0:title[1]" w:storeItemID="{6C3C8BC8-F283-45AE-878A-BAB7291924A1}"/>
                                     <w:text/>
                                   </w:sdtPr>
+                                  <w:sdtEndPr/>
                                   <w:sdtContent>
                                     <w:proofErr w:type="spellStart"/>
                                     <w:r>
@@ -4030,27 +4047,7 @@
                                         <w:sz w:val="72"/>
                                         <w:szCs w:val="72"/>
                                       </w:rPr>
-                                      <w:t xml:space="preserve"> </w:t>
-                                    </w:r>
-                                    <w:proofErr w:type="gramStart"/>
-                                    <w:r>
-                                      <w:rPr>
-                                        <w:rFonts w:asciiTheme="majorHAnsi" w:eastAsiaTheme="majorEastAsia" w:hAnsiTheme="majorHAnsi" w:cstheme="majorBidi"/>
-                                        <w:color w:val="262626" w:themeColor="text1" w:themeTint="D9"/>
-                                        <w:sz w:val="72"/>
-                                        <w:szCs w:val="72"/>
-                                      </w:rPr>
-                                      <w:t>del</w:t>
-                                    </w:r>
-                                    <w:proofErr w:type="gramEnd"/>
-                                    <w:r>
-                                      <w:rPr>
-                                        <w:rFonts w:asciiTheme="majorHAnsi" w:eastAsiaTheme="majorEastAsia" w:hAnsiTheme="majorHAnsi" w:cstheme="majorBidi"/>
-                                        <w:color w:val="262626" w:themeColor="text1" w:themeTint="D9"/>
-                                        <w:sz w:val="72"/>
-                                        <w:szCs w:val="72"/>
-                                      </w:rPr>
-                                      <w:t xml:space="preserve"> MLP</w:t>
+                                      <w:t xml:space="preserve"> del MLP</w:t>
                                     </w:r>
                                   </w:sdtContent>
                                 </w:sdt>
@@ -4078,6 +4075,7 @@
                                     <w:dataBinding w:prefixMappings="xmlns:ns0='http://purl.org/dc/elements/1.1/' xmlns:ns1='http://schemas.openxmlformats.org/package/2006/metadata/core-properties' " w:xpath="/ns1:coreProperties[1]/ns0:subject[1]" w:storeItemID="{6C3C8BC8-F283-45AE-878A-BAB7291924A1}"/>
                                     <w:text/>
                                   </w:sdtPr>
+                                  <w:sdtEndPr/>
                                   <w:sdtContent>
                                     <w:r>
                                       <w:rPr>
@@ -4110,7 +4108,7 @@
                   </wp:anchor>
                 </w:drawing>
               </mc:Choice>
-              <mc:Fallback>
+              <mc:Fallback xmlns:w16se="http://schemas.microsoft.com/office/word/2015/wordml/symex" xmlns:cx="http://schemas.microsoft.com/office/drawing/2014/chartex">
                 <w:pict>
                   <v:shape id="Cuadro de texto 1" o:spid="_x0000_s1056" type="#_x0000_t202" style="position:absolute;margin-left:0;margin-top:0;width:4in;height:84.25pt;z-index:251660288;visibility:visible;mso-wrap-style:square;mso-width-percent:450;mso-height-percent:0;mso-left-percent:420;mso-top-percent:175;mso-wrap-distance-left:9pt;mso-wrap-distance-top:0;mso-wrap-distance-right:9pt;mso-wrap-distance-bottom:0;mso-position-horizontal-relative:page;mso-position-vertical-relative:page;mso-width-percent:450;mso-height-percent:0;mso-left-percent:420;mso-top-percent:175;mso-width-relative:page;mso-height-relative:margin;v-text-anchor:top" o:gfxdata="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" filled="f" stroked="f" strokeweight=".5pt">
                     <v:textbox style="mso-fit-shape-to-text:t" inset="0,0,0,0">
@@ -4139,6 +4137,7 @@
                               <w:dataBinding w:prefixMappings="xmlns:ns0='http://purl.org/dc/elements/1.1/' xmlns:ns1='http://schemas.openxmlformats.org/package/2006/metadata/core-properties' " w:xpath="/ns1:coreProperties[1]/ns0:title[1]" w:storeItemID="{6C3C8BC8-F283-45AE-878A-BAB7291924A1}"/>
                               <w:text/>
                             </w:sdtPr>
+                            <w:sdtEndPr/>
                             <w:sdtContent>
                               <w:proofErr w:type="spellStart"/>
                               <w:r>
@@ -4158,27 +4157,7 @@
                                   <w:sz w:val="72"/>
                                   <w:szCs w:val="72"/>
                                 </w:rPr>
-                                <w:t xml:space="preserve"> </w:t>
-                              </w:r>
-                              <w:proofErr w:type="gramStart"/>
-                              <w:r>
-                                <w:rPr>
-                                  <w:rFonts w:asciiTheme="majorHAnsi" w:eastAsiaTheme="majorEastAsia" w:hAnsiTheme="majorHAnsi" w:cstheme="majorBidi"/>
-                                  <w:color w:val="262626" w:themeColor="text1" w:themeTint="D9"/>
-                                  <w:sz w:val="72"/>
-                                  <w:szCs w:val="72"/>
-                                </w:rPr>
-                                <w:t>del</w:t>
-                              </w:r>
-                              <w:proofErr w:type="gramEnd"/>
-                              <w:r>
-                                <w:rPr>
-                                  <w:rFonts w:asciiTheme="majorHAnsi" w:eastAsiaTheme="majorEastAsia" w:hAnsiTheme="majorHAnsi" w:cstheme="majorBidi"/>
-                                  <w:color w:val="262626" w:themeColor="text1" w:themeTint="D9"/>
-                                  <w:sz w:val="72"/>
-                                  <w:szCs w:val="72"/>
-                                </w:rPr>
-                                <w:t xml:space="preserve"> MLP</w:t>
+                                <w:t xml:space="preserve"> del MLP</w:t>
                               </w:r>
                             </w:sdtContent>
                           </w:sdt>
@@ -4206,6 +4185,7 @@
                               <w:dataBinding w:prefixMappings="xmlns:ns0='http://purl.org/dc/elements/1.1/' xmlns:ns1='http://schemas.openxmlformats.org/package/2006/metadata/core-properties' " w:xpath="/ns1:coreProperties[1]/ns0:subject[1]" w:storeItemID="{6C3C8BC8-F283-45AE-878A-BAB7291924A1}"/>
                               <w:text/>
                             </w:sdtPr>
+                            <w:sdtEndPr/>
                             <w:sdtContent>
                               <w:r>
                                 <w:rPr>
@@ -4430,8 +4410,834 @@
           </wp:inline>
         </w:drawing>
       </w:r>
+    </w:p>
+    <w:p>
+      <w:pPr>
+        <w:rPr>
+          <w:lang w:val="es-MX"/>
+        </w:rPr>
+      </w:pPr>
+    </w:p>
+    <w:p>
+      <w:pPr>
+        <w:rPr>
+          <w:lang w:val="es-MX"/>
+        </w:rPr>
+      </w:pPr>
       <w:bookmarkStart w:id="0" w:name="_GoBack"/>
+      <w:r>
+        <w:rPr>
+          <w:rFonts w:asciiTheme="majorHAnsi" w:eastAsiaTheme="majorEastAsia" w:hAnsiTheme="majorHAnsi" w:cstheme="majorBidi"/>
+          <w:color w:val="2E74B5" w:themeColor="accent1" w:themeShade="BF"/>
+          <w:sz w:val="32"/>
+          <w:szCs w:val="32"/>
+          <w:lang w:val="es-MX"/>
+        </w:rPr>
+        <w:t>Pseudocódigo</w:t>
+      </w:r>
+    </w:p>
+    <w:p>
+      <w:r>
+        <w:t>INICIO</w:t>
+      </w:r>
+    </w:p>
+    <w:p>
+      <w:pPr>
+        <w:ind w:left="708"/>
+      </w:pPr>
+      <w:r>
+        <w:t>ESCRIBA “</w:t>
+      </w:r>
+      <w:proofErr w:type="spellStart"/>
+      <w:r>
+        <w:t>Ingrese</w:t>
+      </w:r>
+      <w:proofErr w:type="spellEnd"/>
+      <w:r>
+        <w:t xml:space="preserve"> </w:t>
+      </w:r>
+      <w:proofErr w:type="spellStart"/>
+      <w:r>
+        <w:t>los</w:t>
+      </w:r>
+      <w:proofErr w:type="spellEnd"/>
+      <w:r>
+        <w:t xml:space="preserve"> </w:t>
+      </w:r>
+      <w:proofErr w:type="spellStart"/>
+      <w:r>
+        <w:t>datos</w:t>
+      </w:r>
+      <w:proofErr w:type="spellEnd"/>
+      <w:r>
+        <w:t>.”</w:t>
+      </w:r>
+    </w:p>
+    <w:p>
+      <w:pPr>
+        <w:ind w:left="708"/>
+      </w:pPr>
+      <w:r>
+        <w:t xml:space="preserve">LEER </w:t>
+      </w:r>
+      <w:proofErr w:type="spellStart"/>
+      <w:r>
+        <w:t>datos</w:t>
+      </w:r>
+      <w:proofErr w:type="spellEnd"/>
+      <w:r>
+        <w:t xml:space="preserve"> de entrada</w:t>
+      </w:r>
+    </w:p>
+    <w:p>
+      <w:pPr>
+        <w:ind w:left="708"/>
+      </w:pPr>
+      <w:r>
+        <w:t>LEER targets</w:t>
+      </w:r>
+    </w:p>
+    <w:p>
+      <w:pPr>
+        <w:ind w:left="708"/>
+      </w:pPr>
+      <w:r>
+        <w:t xml:space="preserve">LEER </w:t>
+      </w:r>
+      <w:proofErr w:type="spellStart"/>
+      <w:r>
+        <w:t>rango</w:t>
+      </w:r>
+      <w:proofErr w:type="spellEnd"/>
+      <w:r>
+        <w:t xml:space="preserve"> de la </w:t>
+      </w:r>
+      <w:proofErr w:type="spellStart"/>
+      <w:r>
+        <w:t>señal</w:t>
+      </w:r>
+      <w:proofErr w:type="spellEnd"/>
+    </w:p>
+    <w:p>
+      <w:pPr>
+        <w:ind w:left="708"/>
+      </w:pPr>
+      <w:r>
+        <w:t xml:space="preserve">LEER </w:t>
+      </w:r>
+      <w:proofErr w:type="spellStart"/>
+      <w:r>
+        <w:t>vectores</w:t>
+      </w:r>
+      <w:proofErr w:type="spellEnd"/>
+      <w:r>
+        <w:t xml:space="preserve"> de </w:t>
+      </w:r>
+      <w:proofErr w:type="spellStart"/>
+      <w:r>
+        <w:t>arquitectura</w:t>
+      </w:r>
+      <w:proofErr w:type="spellEnd"/>
+    </w:p>
+    <w:p>
+      <w:pPr>
+        <w:ind w:left="708"/>
+      </w:pPr>
+      <w:r>
+        <w:t>ESCRIBA “</w:t>
+      </w:r>
+      <w:proofErr w:type="spellStart"/>
+      <w:r>
+        <w:t>Ingrese</w:t>
+      </w:r>
+      <w:proofErr w:type="spellEnd"/>
+      <w:r>
+        <w:t xml:space="preserve"> </w:t>
+      </w:r>
+      <w:proofErr w:type="spellStart"/>
+      <w:r>
+        <w:t>los</w:t>
+      </w:r>
+      <w:proofErr w:type="spellEnd"/>
+      <w:r>
+        <w:t xml:space="preserve"> </w:t>
+      </w:r>
+      <w:proofErr w:type="spellStart"/>
+      <w:r>
+        <w:t>valores</w:t>
+      </w:r>
+      <w:proofErr w:type="spellEnd"/>
+      <w:r>
+        <w:t xml:space="preserve"> de </w:t>
+      </w:r>
+      <w:proofErr w:type="spellStart"/>
+      <w:r>
+        <w:t>condiciones</w:t>
+      </w:r>
+      <w:proofErr w:type="spellEnd"/>
+      <w:r>
+        <w:t xml:space="preserve"> de </w:t>
+      </w:r>
+      <w:proofErr w:type="spellStart"/>
+      <w:r>
+        <w:t>finalización</w:t>
+      </w:r>
+      <w:proofErr w:type="spellEnd"/>
+      <w:r>
+        <w:t>.”</w:t>
+      </w:r>
+    </w:p>
+    <w:p>
+      <w:pPr>
+        <w:ind w:left="708"/>
+      </w:pPr>
+      <w:r>
+        <w:t xml:space="preserve">LEER </w:t>
+      </w:r>
+      <w:proofErr w:type="spellStart"/>
+      <w:r>
+        <w:t>número</w:t>
+      </w:r>
+      <w:proofErr w:type="spellEnd"/>
+      <w:r>
+        <w:t xml:space="preserve"> </w:t>
+      </w:r>
+      <w:proofErr w:type="spellStart"/>
+      <w:r>
+        <w:t>máximo</w:t>
+      </w:r>
+      <w:proofErr w:type="spellEnd"/>
+      <w:r>
+        <w:t xml:space="preserve"> de </w:t>
+      </w:r>
+      <w:proofErr w:type="spellStart"/>
+      <w:r>
+        <w:t>épocas</w:t>
+      </w:r>
+      <w:proofErr w:type="spellEnd"/>
+      <w:r>
+        <w:t xml:space="preserve"> (</w:t>
+      </w:r>
+      <w:proofErr w:type="spellStart"/>
+      <w:r>
+        <w:t>epochmax</w:t>
+      </w:r>
+      <w:proofErr w:type="spellEnd"/>
+      <w:r>
+        <w:t>)</w:t>
+      </w:r>
+    </w:p>
+    <w:p>
+      <w:pPr>
+        <w:ind w:left="708"/>
+      </w:pPr>
+      <w:r>
+        <w:t xml:space="preserve">LEER error de </w:t>
+      </w:r>
+      <w:proofErr w:type="spellStart"/>
+      <w:r>
+        <w:t>entrenamiento</w:t>
+      </w:r>
+      <w:proofErr w:type="spellEnd"/>
+    </w:p>
+    <w:p>
+      <w:pPr>
+        <w:ind w:left="708"/>
+      </w:pPr>
+      <w:r>
+        <w:t xml:space="preserve">LEER </w:t>
+      </w:r>
+      <w:proofErr w:type="spellStart"/>
+      <w:r>
+        <w:t>epoch_val</w:t>
+      </w:r>
+      <w:proofErr w:type="spellEnd"/>
+    </w:p>
+    <w:p>
+      <w:pPr>
+        <w:ind w:left="708"/>
+      </w:pPr>
+      <w:r>
+        <w:t xml:space="preserve">LEER </w:t>
+      </w:r>
+      <w:proofErr w:type="spellStart"/>
+      <w:r>
+        <w:t>num_val</w:t>
+      </w:r>
+      <w:proofErr w:type="spellEnd"/>
+    </w:p>
+    <w:p>
+      <w:pPr>
+        <w:ind w:left="708"/>
+      </w:pPr>
+      <w:r>
+        <w:t>ESCRIBA “</w:t>
+      </w:r>
+      <w:proofErr w:type="spellStart"/>
+      <w:r>
+        <w:t>Divida</w:t>
+      </w:r>
+      <w:proofErr w:type="spellEnd"/>
+      <w:r>
+        <w:t xml:space="preserve"> el target”</w:t>
+      </w:r>
+    </w:p>
+    <w:p>
+      <w:pPr>
+        <w:ind w:left="708"/>
+      </w:pPr>
+      <w:r>
+        <w:t xml:space="preserve">LEER </w:t>
+      </w:r>
+      <w:proofErr w:type="spellStart"/>
+      <w:r>
+        <w:t>división_dataset</w:t>
+      </w:r>
+      <w:proofErr w:type="spellEnd"/>
+      <w:r>
+        <w:t xml:space="preserve"> </w:t>
+      </w:r>
+    </w:p>
+    <w:p>
+      <w:pPr>
+        <w:ind w:left="708"/>
+      </w:pPr>
+      <w:proofErr w:type="spellStart"/>
+      <w:r>
+        <w:t>Iniciar</w:t>
+      </w:r>
+      <w:proofErr w:type="spellEnd"/>
+      <w:r>
+        <w:t xml:space="preserve"> </w:t>
+      </w:r>
+      <w:proofErr w:type="spellStart"/>
+      <w:r>
+        <w:t>fase</w:t>
+      </w:r>
+      <w:proofErr w:type="spellEnd"/>
+      <w:r>
+        <w:t xml:space="preserve"> </w:t>
+      </w:r>
+      <w:proofErr w:type="spellStart"/>
+      <w:r>
+        <w:t>aprendizaje</w:t>
+      </w:r>
+      <w:proofErr w:type="spellEnd"/>
+      <w:r>
+        <w:t xml:space="preserve"> </w:t>
+      </w:r>
+    </w:p>
+    <w:p>
+      <w:pPr>
+        <w:ind w:left="1416"/>
+      </w:pPr>
+      <w:r>
+        <w:t xml:space="preserve">MIENTRAS no se </w:t>
+      </w:r>
+      <w:proofErr w:type="spellStart"/>
+      <w:r>
+        <w:t>cumpla</w:t>
+      </w:r>
+      <w:proofErr w:type="spellEnd"/>
+      <w:r>
+        <w:t xml:space="preserve"> </w:t>
+      </w:r>
+      <w:proofErr w:type="spellStart"/>
+      <w:r>
+        <w:t>alguno</w:t>
+      </w:r>
+      <w:proofErr w:type="spellEnd"/>
+      <w:r>
+        <w:t xml:space="preserve"> de </w:t>
+      </w:r>
+      <w:proofErr w:type="spellStart"/>
+      <w:r>
+        <w:t>los</w:t>
+      </w:r>
+      <w:proofErr w:type="spellEnd"/>
+      <w:r>
+        <w:t xml:space="preserve"> </w:t>
+      </w:r>
+      <w:proofErr w:type="spellStart"/>
+      <w:r>
+        <w:t>criterios</w:t>
+      </w:r>
+      <w:proofErr w:type="spellEnd"/>
+      <w:r>
+        <w:t xml:space="preserve"> de </w:t>
+      </w:r>
+      <w:proofErr w:type="spellStart"/>
+      <w:r>
+        <w:t>finalización</w:t>
+      </w:r>
+      <w:proofErr w:type="spellEnd"/>
+      <w:r>
+        <w:t xml:space="preserve"> </w:t>
+      </w:r>
+    </w:p>
+    <w:p>
+      <w:pPr>
+        <w:ind w:left="2124"/>
+      </w:pPr>
+      <w:r>
+        <w:t xml:space="preserve">SI epoch </w:t>
+      </w:r>
+      <w:proofErr w:type="spellStart"/>
+      <w:r>
+        <w:t>es</w:t>
+      </w:r>
+      <w:proofErr w:type="spellEnd"/>
+      <w:r>
+        <w:t xml:space="preserve"> </w:t>
+      </w:r>
+      <w:proofErr w:type="spellStart"/>
+      <w:r>
+        <w:t>múltiplo</w:t>
+      </w:r>
+      <w:proofErr w:type="spellEnd"/>
+      <w:r>
+        <w:t xml:space="preserve"> de </w:t>
+      </w:r>
+      <w:proofErr w:type="spellStart"/>
+      <w:r>
+        <w:t>epcho_val</w:t>
+      </w:r>
+      <w:proofErr w:type="spellEnd"/>
+    </w:p>
+    <w:p>
+      <w:pPr>
+        <w:ind w:left="2124"/>
+      </w:pPr>
+      <w:r>
+        <w:tab/>
+      </w:r>
+      <w:proofErr w:type="spellStart"/>
+      <w:r>
+        <w:t>Hacer</w:t>
+      </w:r>
+      <w:proofErr w:type="spellEnd"/>
+      <w:r>
+        <w:t xml:space="preserve"> </w:t>
+      </w:r>
+      <w:proofErr w:type="spellStart"/>
+      <w:r>
+        <w:t>época</w:t>
+      </w:r>
+      <w:proofErr w:type="spellEnd"/>
+      <w:r>
+        <w:t xml:space="preserve"> de </w:t>
+      </w:r>
+      <w:proofErr w:type="spellStart"/>
+      <w:r>
+        <w:t>validación</w:t>
+      </w:r>
+      <w:proofErr w:type="spellEnd"/>
+    </w:p>
+    <w:p>
+      <w:pPr>
+        <w:ind w:left="2124"/>
+      </w:pPr>
+      <w:r>
+        <w:lastRenderedPageBreak/>
+        <w:tab/>
+      </w:r>
+      <w:proofErr w:type="spellStart"/>
+      <w:r>
+        <w:t>Uso</w:t>
+      </w:r>
+      <w:proofErr w:type="spellEnd"/>
+      <w:r>
+        <w:t xml:space="preserve"> de </w:t>
+      </w:r>
+      <w:proofErr w:type="spellStart"/>
+      <w:r>
+        <w:t>algoritmo</w:t>
+      </w:r>
+      <w:proofErr w:type="spellEnd"/>
+      <w:r>
+        <w:t xml:space="preserve"> </w:t>
+      </w:r>
+      <w:proofErr w:type="spellStart"/>
+      <w:r>
+        <w:t>Eerly</w:t>
+      </w:r>
+      <w:proofErr w:type="spellEnd"/>
+      <w:r>
+        <w:t xml:space="preserve"> Stopping</w:t>
+      </w:r>
+    </w:p>
+    <w:p>
+      <w:pPr>
+        <w:ind w:left="2124"/>
+      </w:pPr>
+      <w:r>
+        <w:t xml:space="preserve">FIN SI </w:t>
+      </w:r>
+    </w:p>
+    <w:p>
+      <w:pPr>
+        <w:ind w:left="2124"/>
+      </w:pPr>
+      <w:r>
+        <w:t xml:space="preserve">SINO </w:t>
+      </w:r>
+    </w:p>
+    <w:p>
+      <w:pPr>
+        <w:ind w:left="2124"/>
+      </w:pPr>
+      <w:r>
+        <w:tab/>
+      </w:r>
+      <w:proofErr w:type="spellStart"/>
+      <w:r>
+        <w:t>Hacer</w:t>
+      </w:r>
+      <w:proofErr w:type="spellEnd"/>
+      <w:r>
+        <w:t xml:space="preserve"> </w:t>
+      </w:r>
+      <w:proofErr w:type="spellStart"/>
+      <w:r>
+        <w:t>época</w:t>
+      </w:r>
+      <w:proofErr w:type="spellEnd"/>
+      <w:r>
+        <w:t xml:space="preserve"> de </w:t>
+      </w:r>
+      <w:proofErr w:type="spellStart"/>
+      <w:r>
+        <w:t>entrenamiento</w:t>
+      </w:r>
+      <w:proofErr w:type="spellEnd"/>
+    </w:p>
+    <w:p>
+      <w:pPr>
+        <w:ind w:left="2124"/>
+      </w:pPr>
+      <w:r>
+        <w:tab/>
+      </w:r>
+      <w:r>
+        <w:tab/>
+      </w:r>
+      <w:proofErr w:type="spellStart"/>
+      <w:r>
+        <w:t>Propagar</w:t>
+      </w:r>
+      <w:proofErr w:type="spellEnd"/>
+      <w:r>
+        <w:t xml:space="preserve"> </w:t>
+      </w:r>
       <w:bookmarkEnd w:id="0"/>
+      <w:proofErr w:type="spellStart"/>
+      <w:r>
+        <w:t>hacia</w:t>
+      </w:r>
+      <w:proofErr w:type="spellEnd"/>
+      <w:r>
+        <w:t xml:space="preserve"> </w:t>
+      </w:r>
+      <w:proofErr w:type="spellStart"/>
+      <w:r>
+        <w:t>adelante</w:t>
+      </w:r>
+      <w:proofErr w:type="spellEnd"/>
+      <w:r>
+        <w:t xml:space="preserve"> c/u de </w:t>
+      </w:r>
+      <w:proofErr w:type="spellStart"/>
+      <w:r>
+        <w:t>los</w:t>
+      </w:r>
+      <w:proofErr w:type="spellEnd"/>
+      <w:r>
+        <w:t xml:space="preserve"> </w:t>
+      </w:r>
+      <w:proofErr w:type="spellStart"/>
+      <w:r>
+        <w:t>datos</w:t>
+      </w:r>
+      <w:proofErr w:type="spellEnd"/>
+    </w:p>
+    <w:p>
+      <w:pPr>
+        <w:ind w:left="3540"/>
+      </w:pPr>
+      <w:proofErr w:type="spellStart"/>
+      <w:r>
+        <w:t>Aplicar</w:t>
+      </w:r>
+      <w:proofErr w:type="spellEnd"/>
+      <w:r>
+        <w:t xml:space="preserve"> </w:t>
+      </w:r>
+      <w:proofErr w:type="spellStart"/>
+      <w:r>
+        <w:t>reglas</w:t>
+      </w:r>
+      <w:proofErr w:type="spellEnd"/>
+      <w:r>
+        <w:t xml:space="preserve"> de </w:t>
+      </w:r>
+      <w:proofErr w:type="spellStart"/>
+      <w:r>
+        <w:t>aprendizaje</w:t>
+      </w:r>
+      <w:proofErr w:type="spellEnd"/>
+    </w:p>
+    <w:p>
+      <w:pPr>
+        <w:ind w:left="3540"/>
+      </w:pPr>
+      <w:proofErr w:type="spellStart"/>
+      <w:r>
+        <w:t>Obtener</w:t>
+      </w:r>
+      <w:proofErr w:type="spellEnd"/>
+      <w:r>
+        <w:t xml:space="preserve"> valor de error de </w:t>
+      </w:r>
+      <w:proofErr w:type="spellStart"/>
+      <w:r>
+        <w:t>época</w:t>
+      </w:r>
+      <w:proofErr w:type="spellEnd"/>
+    </w:p>
+    <w:p>
+      <w:pPr>
+        <w:ind w:left="2124"/>
+      </w:pPr>
+      <w:r>
+        <w:t>FIN SI</w:t>
+      </w:r>
+    </w:p>
+    <w:p>
+      <w:pPr>
+        <w:ind w:left="1416"/>
+      </w:pPr>
+      <w:r>
+        <w:t>FIN MIENTRAS</w:t>
+      </w:r>
+    </w:p>
+    <w:p>
+      <w:pPr>
+        <w:ind w:left="708"/>
+      </w:pPr>
+      <w:proofErr w:type="spellStart"/>
+      <w:r>
+        <w:t>Iniciar</w:t>
+      </w:r>
+      <w:proofErr w:type="spellEnd"/>
+      <w:r>
+        <w:t xml:space="preserve"> </w:t>
+      </w:r>
+      <w:proofErr w:type="spellStart"/>
+      <w:r>
+        <w:t>validación</w:t>
+      </w:r>
+      <w:proofErr w:type="spellEnd"/>
+      <w:r>
+        <w:t xml:space="preserve"> </w:t>
+      </w:r>
+    </w:p>
+    <w:p>
+      <w:pPr>
+        <w:ind w:left="1416"/>
+      </w:pPr>
+      <w:proofErr w:type="spellStart"/>
+      <w:r>
+        <w:t>Propagación</w:t>
+      </w:r>
+      <w:proofErr w:type="spellEnd"/>
+      <w:r>
+        <w:t xml:space="preserve"> </w:t>
+      </w:r>
+      <w:proofErr w:type="spellStart"/>
+      <w:r>
+        <w:t>hacia</w:t>
+      </w:r>
+      <w:proofErr w:type="spellEnd"/>
+      <w:r>
+        <w:t xml:space="preserve"> </w:t>
+      </w:r>
+      <w:proofErr w:type="spellStart"/>
+      <w:r>
+        <w:t>adelante</w:t>
+      </w:r>
+      <w:proofErr w:type="spellEnd"/>
+      <w:r>
+        <w:t xml:space="preserve"> de </w:t>
+      </w:r>
+      <w:proofErr w:type="spellStart"/>
+      <w:r>
+        <w:t>todos</w:t>
+      </w:r>
+      <w:proofErr w:type="spellEnd"/>
+      <w:r>
+        <w:t xml:space="preserve"> </w:t>
+      </w:r>
+      <w:proofErr w:type="spellStart"/>
+      <w:r>
+        <w:t>los</w:t>
+      </w:r>
+      <w:proofErr w:type="spellEnd"/>
+      <w:r>
+        <w:t xml:space="preserve"> </w:t>
+      </w:r>
+      <w:proofErr w:type="spellStart"/>
+      <w:r>
+        <w:t>datos</w:t>
+      </w:r>
+      <w:proofErr w:type="spellEnd"/>
+      <w:r>
+        <w:t xml:space="preserve"> del </w:t>
+      </w:r>
+      <w:proofErr w:type="spellStart"/>
+      <w:r>
+        <w:t>conjunto</w:t>
+      </w:r>
+      <w:proofErr w:type="spellEnd"/>
+      <w:r>
+        <w:t xml:space="preserve"> de </w:t>
+      </w:r>
+      <w:proofErr w:type="spellStart"/>
+      <w:r>
+        <w:t>prueba</w:t>
+      </w:r>
+      <w:proofErr w:type="spellEnd"/>
+      <w:r>
+        <w:t xml:space="preserve"> </w:t>
+      </w:r>
+    </w:p>
+    <w:p>
+      <w:pPr>
+        <w:ind w:left="1416"/>
+      </w:pPr>
+      <w:proofErr w:type="spellStart"/>
+      <w:r>
+        <w:t>Calcular</w:t>
+      </w:r>
+      <w:proofErr w:type="spellEnd"/>
+      <w:r>
+        <w:t xml:space="preserve"> error de </w:t>
+      </w:r>
+      <w:proofErr w:type="spellStart"/>
+      <w:r>
+        <w:t>prueba</w:t>
+      </w:r>
+      <w:proofErr w:type="spellEnd"/>
+      <w:r>
+        <w:t xml:space="preserve"> </w:t>
+      </w:r>
+    </w:p>
+    <w:p>
+      <w:pPr>
+        <w:ind w:left="1416"/>
+        <w:rPr>
+          <w:rFonts w:eastAsiaTheme="minorEastAsia"/>
+        </w:rPr>
+      </w:pPr>
+      <w:r>
+        <w:t xml:space="preserve">SI (error de </w:t>
+      </w:r>
+      <w:proofErr w:type="spellStart"/>
+      <w:r>
+        <w:t>prueba</w:t>
+      </w:r>
+      <w:proofErr w:type="spellEnd"/>
+      <w:r>
+        <w:t xml:space="preserve"> &lt; </w:t>
+      </w:r>
+      <m:oMath>
+        <m:sSup>
+          <m:sSupPr>
+            <m:ctrlPr>
+              <w:rPr>
+                <w:rFonts w:ascii="Cambria Math" w:hAnsi="Cambria Math"/>
+                <w:i/>
+              </w:rPr>
+            </m:ctrlPr>
+          </m:sSupPr>
+          <m:e>
+            <m:r>
+              <w:rPr>
+                <w:rFonts w:ascii="Cambria Math" w:hAnsi="Cambria Math"/>
+              </w:rPr>
+              <m:t>1x10</m:t>
+            </m:r>
+          </m:e>
+          <m:sup>
+            <m:r>
+              <w:rPr>
+                <w:rFonts w:ascii="Cambria Math" w:hAnsi="Cambria Math"/>
+              </w:rPr>
+              <m:t>-3</m:t>
+            </m:r>
+          </m:sup>
+        </m:sSup>
+      </m:oMath>
+      <w:r>
+        <w:rPr>
+          <w:rFonts w:eastAsiaTheme="minorEastAsia"/>
+        </w:rPr>
+        <w:t>) y (lo valores son muy cercanos a los targets)</w:t>
+      </w:r>
+    </w:p>
+    <w:p>
+      <w:pPr>
+        <w:ind w:left="1416" w:firstLine="708"/>
+        <w:rPr>
+          <w:rFonts w:eastAsiaTheme="minorEastAsia"/>
+        </w:rPr>
+      </w:pPr>
+      <w:r>
+        <w:rPr>
+          <w:rFonts w:eastAsiaTheme="minorEastAsia"/>
+        </w:rPr>
+        <w:t xml:space="preserve">Fin del </w:t>
+      </w:r>
+      <w:proofErr w:type="spellStart"/>
+      <w:r>
+        <w:rPr>
+          <w:rFonts w:eastAsiaTheme="minorEastAsia"/>
+        </w:rPr>
+        <w:t>aprendizaje</w:t>
+      </w:r>
+      <w:proofErr w:type="spellEnd"/>
+    </w:p>
+    <w:p>
+      <w:pPr>
+        <w:ind w:left="1416"/>
+        <w:rPr>
+          <w:rFonts w:eastAsiaTheme="minorEastAsia"/>
+        </w:rPr>
+      </w:pPr>
+      <w:r>
+        <w:rPr>
+          <w:rFonts w:eastAsiaTheme="minorEastAsia"/>
+        </w:rPr>
+        <w:t xml:space="preserve">FIN SI </w:t>
+      </w:r>
+    </w:p>
+    <w:p>
+      <w:r>
+        <w:t>FIN</w:t>
+      </w:r>
+    </w:p>
+    <w:p>
+      <w:pPr>
+        <w:rPr>
+          <w:lang w:val="es-MX"/>
+        </w:rPr>
+      </w:pPr>
+    </w:p>
+    <w:p>
+      <w:pPr>
+        <w:rPr>
+          <w:lang w:val="es-MX"/>
+        </w:rPr>
+      </w:pPr>
     </w:p>
     <w:sectPr>
       <w:pgSz w:w="12240" w:h="15840"/>

</xml_diff>